<commit_message>
added new javascript file to try out new techniques covered in bootcamp
</commit_message>
<xml_diff>
--- a/tests.docx
+++ b/tests.docx
@@ -8,9 +8,17 @@
           <w:noProof/>
         </w:rPr>
         <w:drawing>
-          <wp:inline distT="0" distB="0" distL="0" distR="0" wp14:anchorId="2F654450" wp14:editId="7ED868E6">
+          <wp:anchor distT="0" distB="0" distL="114300" distR="114300" simplePos="0" relativeHeight="251658240" behindDoc="0" locked="0" layoutInCell="1" allowOverlap="1" wp14:anchorId="2F654450" wp14:editId="0ADD92DE">
+            <wp:simplePos x="914400" y="914400"/>
+            <wp:positionH relativeFrom="column">
+              <wp:align>left</wp:align>
+            </wp:positionH>
+            <wp:positionV relativeFrom="paragraph">
+              <wp:align>top</wp:align>
+            </wp:positionV>
             <wp:extent cx="864235" cy="1076325"/>
             <wp:effectExtent l="0" t="0" r="0" b="9525"/>
+            <wp:wrapSquare wrapText="bothSides"/>
             <wp:docPr id="1" name="Picture 1" descr="Graphical user interface, application&#10;&#10;Description automatically generated"/>
             <wp:cNvGraphicFramePr>
               <a:graphicFrameLocks xmlns:a="http://schemas.openxmlformats.org/drawingml/2006/main" noChangeAspect="1"/>
@@ -23,7 +31,13 @@
                     <pic:cNvPicPr/>
                   </pic:nvPicPr>
                   <pic:blipFill rotWithShape="1">
-                    <a:blip r:embed="rId6"/>
+                    <a:blip r:embed="rId6" cstate="print">
+                      <a:extLst>
+                        <a:ext uri="{28A0092B-C50C-407E-A947-70E740481C1C}">
+                          <a14:useLocalDpi xmlns:a14="http://schemas.microsoft.com/office/drawing/2010/main" val="0"/>
+                        </a:ext>
+                      </a:extLst>
+                    </a:blip>
                     <a:srcRect l="84921" b="66614"/>
                     <a:stretch/>
                   </pic:blipFill>
@@ -47,8 +61,11 @@
                 </pic:pic>
               </a:graphicData>
             </a:graphic>
-          </wp:inline>
+          </wp:anchor>
         </w:drawing>
+      </w:r>
+      <w:r>
+        <w:br w:type="textWrapping" w:clear="all"/>
       </w:r>
     </w:p>
     <w:p/>
@@ -118,8 +135,255 @@
         <w:t>Test 2 checking that function generate password adds text</w:t>
       </w:r>
     </w:p>
+    <w:p/>
+    <w:p>
+      <w:r>
+        <w:rPr>
+          <w:noProof/>
+        </w:rPr>
+        <w:drawing>
+          <wp:inline distT="0" distB="0" distL="0" distR="0" wp14:anchorId="2A04CB05" wp14:editId="6A395ED8">
+            <wp:extent cx="1866900" cy="1400175"/>
+            <wp:effectExtent l="0" t="0" r="0" b="9525"/>
+            <wp:docPr id="3" name="Picture 3" descr="Graphical user interface, application, Word&#10;&#10;Description automatically generated"/>
+            <wp:cNvGraphicFramePr>
+              <a:graphicFrameLocks xmlns:a="http://schemas.openxmlformats.org/drawingml/2006/main" noChangeAspect="1"/>
+            </wp:cNvGraphicFramePr>
+            <a:graphic xmlns:a="http://schemas.openxmlformats.org/drawingml/2006/main">
+              <a:graphicData uri="http://schemas.openxmlformats.org/drawingml/2006/picture">
+                <pic:pic xmlns:pic="http://schemas.openxmlformats.org/drawingml/2006/picture">
+                  <pic:nvPicPr>
+                    <pic:cNvPr id="3" name="Picture 3" descr="Graphical user interface, application, Word&#10;&#10;Description automatically generated"/>
+                    <pic:cNvPicPr/>
+                  </pic:nvPicPr>
+                  <pic:blipFill rotWithShape="1">
+                    <a:blip r:embed="rId8"/>
+                    <a:srcRect l="35065" r="32362" b="56569"/>
+                    <a:stretch/>
+                  </pic:blipFill>
+                  <pic:spPr bwMode="auto">
+                    <a:xfrm>
+                      <a:off x="0" y="0"/>
+                      <a:ext cx="1866900" cy="1400175"/>
+                    </a:xfrm>
+                    <a:prstGeom prst="rect">
+                      <a:avLst/>
+                    </a:prstGeom>
+                    <a:ln>
+                      <a:noFill/>
+                    </a:ln>
+                    <a:extLst>
+                      <a:ext uri="{53640926-AAD7-44D8-BBD7-CCE9431645EC}">
+                        <a14:shadowObscured xmlns:a14="http://schemas.microsoft.com/office/drawing/2010/main"/>
+                      </a:ext>
+                    </a:extLst>
+                  </pic:spPr>
+                </pic:pic>
+              </a:graphicData>
+            </a:graphic>
+          </wp:inline>
+        </w:drawing>
+      </w:r>
+    </w:p>
+    <w:p/>
+    <w:p>
+      <w:r>
+        <w:t>Test 3Checking Prompts work</w:t>
+      </w:r>
+    </w:p>
+    <w:p/>
+    <w:p>
+      <w:r>
+        <w:t>Test 4 Checking of random char, case and numeric values to console</w:t>
+      </w:r>
+    </w:p>
+    <w:p>
+      <w:r>
+        <w:rPr>
+          <w:noProof/>
+        </w:rPr>
+        <w:drawing>
+          <wp:inline distT="0" distB="0" distL="0" distR="0" wp14:anchorId="49DBE79F" wp14:editId="4BCB3A33">
+            <wp:extent cx="969010" cy="1228725"/>
+            <wp:effectExtent l="0" t="0" r="2540" b="9525"/>
+            <wp:docPr id="4" name="Picture 4" descr="Graphical user interface, application&#10;&#10;Description automatically generated"/>
+            <wp:cNvGraphicFramePr>
+              <a:graphicFrameLocks xmlns:a="http://schemas.openxmlformats.org/drawingml/2006/main" noChangeAspect="1"/>
+            </wp:cNvGraphicFramePr>
+            <a:graphic xmlns:a="http://schemas.openxmlformats.org/drawingml/2006/main">
+              <a:graphicData uri="http://schemas.openxmlformats.org/drawingml/2006/picture">
+                <pic:pic xmlns:pic="http://schemas.openxmlformats.org/drawingml/2006/picture">
+                  <pic:nvPicPr>
+                    <pic:cNvPr id="4" name="Picture 4" descr="Graphical user interface, application&#10;&#10;Description automatically generated"/>
+                    <pic:cNvPicPr/>
+                  </pic:nvPicPr>
+                  <pic:blipFill rotWithShape="1">
+                    <a:blip r:embed="rId9"/>
+                    <a:srcRect l="83093" t="4136" b="57751"/>
+                    <a:stretch/>
+                  </pic:blipFill>
+                  <pic:spPr bwMode="auto">
+                    <a:xfrm>
+                      <a:off x="0" y="0"/>
+                      <a:ext cx="969010" cy="1228725"/>
+                    </a:xfrm>
+                    <a:prstGeom prst="rect">
+                      <a:avLst/>
+                    </a:prstGeom>
+                    <a:ln>
+                      <a:noFill/>
+                    </a:ln>
+                    <a:extLst>
+                      <a:ext uri="{53640926-AAD7-44D8-BBD7-CCE9431645EC}">
+                        <a14:shadowObscured xmlns:a14="http://schemas.microsoft.com/office/drawing/2010/main"/>
+                      </a:ext>
+                    </a:extLst>
+                  </pic:spPr>
+                </pic:pic>
+              </a:graphicData>
+            </a:graphic>
+          </wp:inline>
+        </w:drawing>
+      </w:r>
+    </w:p>
+    <w:p/>
+    <w:p>
+      <w:r>
+        <w:t xml:space="preserve">Test 5 checking that </w:t>
+      </w:r>
+      <w:proofErr w:type="spellStart"/>
+      <w:proofErr w:type="gramStart"/>
+      <w:r>
+        <w:t>string.charcode</w:t>
+      </w:r>
+      <w:proofErr w:type="spellEnd"/>
+      <w:proofErr w:type="gramEnd"/>
+      <w:r>
+        <w:t xml:space="preserve"> will select random uppercase and random lowercase values</w:t>
+      </w:r>
+    </w:p>
+    <w:p/>
+    <w:p>
+      <w:r>
+        <w:rPr>
+          <w:noProof/>
+        </w:rPr>
+        <w:drawing>
+          <wp:inline distT="0" distB="0" distL="0" distR="0" wp14:anchorId="02CC2A6A" wp14:editId="5D39AB3D">
+            <wp:extent cx="864235" cy="933450"/>
+            <wp:effectExtent l="0" t="0" r="0" b="0"/>
+            <wp:docPr id="5" name="Picture 5" descr="Graphical user interface, application&#10;&#10;Description automatically generated"/>
+            <wp:cNvGraphicFramePr>
+              <a:graphicFrameLocks xmlns:a="http://schemas.openxmlformats.org/drawingml/2006/main" noChangeAspect="1"/>
+            </wp:cNvGraphicFramePr>
+            <a:graphic xmlns:a="http://schemas.openxmlformats.org/drawingml/2006/main">
+              <a:graphicData uri="http://schemas.openxmlformats.org/drawingml/2006/picture">
+                <pic:pic xmlns:pic="http://schemas.openxmlformats.org/drawingml/2006/picture">
+                  <pic:nvPicPr>
+                    <pic:cNvPr id="5" name="Picture 5" descr="Graphical user interface, application&#10;&#10;Description automatically generated"/>
+                    <pic:cNvPicPr/>
+                  </pic:nvPicPr>
+                  <pic:blipFill rotWithShape="1">
+                    <a:blip r:embed="rId10"/>
+                    <a:srcRect l="84921" t="10046" b="61000"/>
+                    <a:stretch/>
+                  </pic:blipFill>
+                  <pic:spPr bwMode="auto">
+                    <a:xfrm>
+                      <a:off x="0" y="0"/>
+                      <a:ext cx="864235" cy="933450"/>
+                    </a:xfrm>
+                    <a:prstGeom prst="rect">
+                      <a:avLst/>
+                    </a:prstGeom>
+                    <a:ln>
+                      <a:noFill/>
+                    </a:ln>
+                    <a:extLst>
+                      <a:ext uri="{53640926-AAD7-44D8-BBD7-CCE9431645EC}">
+                        <a14:shadowObscured xmlns:a14="http://schemas.microsoft.com/office/drawing/2010/main"/>
+                      </a:ext>
+                    </a:extLst>
+                  </pic:spPr>
+                </pic:pic>
+              </a:graphicData>
+            </a:graphic>
+          </wp:inline>
+        </w:drawing>
+      </w:r>
+    </w:p>
+    <w:p/>
+    <w:p/>
+    <w:p>
+      <w:r>
+        <w:t>Test 6 log to check user needs returns customised length of password and Boolean values if special characters, numbers, lower and uppercase are needed.</w:t>
+      </w:r>
+    </w:p>
+    <w:p/>
+    <w:p>
+      <w:pPr>
+        <w:rPr>
+          <w:noProof/>
+        </w:rPr>
+      </w:pPr>
+      <w:r>
+        <w:rPr>
+          <w:noProof/>
+        </w:rPr>
+        <w:drawing>
+          <wp:inline distT="0" distB="0" distL="0" distR="0" wp14:anchorId="3A71FB80" wp14:editId="1FEA8D68">
+            <wp:extent cx="876300" cy="923925"/>
+            <wp:effectExtent l="0" t="0" r="0" b="9525"/>
+            <wp:docPr id="6" name="Picture 6" descr="Graphical user interface, text, application&#10;&#10;Description automatically generated"/>
+            <wp:cNvGraphicFramePr>
+              <a:graphicFrameLocks xmlns:a="http://schemas.openxmlformats.org/drawingml/2006/main" noChangeAspect="1"/>
+            </wp:cNvGraphicFramePr>
+            <a:graphic xmlns:a="http://schemas.openxmlformats.org/drawingml/2006/main">
+              <a:graphicData uri="http://schemas.openxmlformats.org/drawingml/2006/picture">
+                <pic:pic xmlns:pic="http://schemas.openxmlformats.org/drawingml/2006/picture">
+                  <pic:nvPicPr>
+                    <pic:cNvPr id="6" name="Picture 6" descr="Graphical user interface, text, application&#10;&#10;Description automatically generated"/>
+                    <pic:cNvPicPr/>
+                  </pic:nvPicPr>
+                  <pic:blipFill rotWithShape="1">
+                    <a:blip r:embed="rId11"/>
+                    <a:srcRect l="34733" t="12410" r="49978" b="58931"/>
+                    <a:stretch/>
+                  </pic:blipFill>
+                  <pic:spPr bwMode="auto">
+                    <a:xfrm>
+                      <a:off x="0" y="0"/>
+                      <a:ext cx="876300" cy="923925"/>
+                    </a:xfrm>
+                    <a:prstGeom prst="rect">
+                      <a:avLst/>
+                    </a:prstGeom>
+                    <a:ln>
+                      <a:noFill/>
+                    </a:ln>
+                    <a:extLst>
+                      <a:ext uri="{53640926-AAD7-44D8-BBD7-CCE9431645EC}">
+                        <a14:shadowObscured xmlns:a14="http://schemas.microsoft.com/office/drawing/2010/main"/>
+                      </a:ext>
+                    </a:extLst>
+                  </pic:spPr>
+                </pic:pic>
+              </a:graphicData>
+            </a:graphic>
+          </wp:inline>
+        </w:drawing>
+      </w:r>
+    </w:p>
+    <w:p>
+      <w:pPr>
+        <w:rPr>
+          <w:noProof/>
+        </w:rPr>
+      </w:pPr>
+    </w:p>
+    <w:p/>
     <w:sectPr>
-      <w:headerReference w:type="default" r:id="rId8"/>
+      <w:headerReference w:type="default" r:id="rId12"/>
       <w:pgSz w:w="11906" w:h="16838"/>
       <w:pgMar w:top="1440" w:right="1440" w:bottom="1440" w:left="1440" w:header="708" w:footer="708" w:gutter="0"/>
       <w:cols w:space="708"/>
@@ -186,7 +450,21 @@
       <w:pStyle w:val="Header"/>
     </w:pPr>
     <w:r>
-      <w:t>Password Generator Images</w:t>
+      <w:t xml:space="preserve">Password Generator </w:t>
+    </w:r>
+    <w:r>
+      <w:t xml:space="preserve">Test Images credit:  Paul </w:t>
+    </w:r>
+    <w:proofErr w:type="spellStart"/>
+    <w:r>
+      <w:t>Keldsen</w:t>
+    </w:r>
+    <w:proofErr w:type="spellEnd"/>
+    <w:r>
+      <w:t xml:space="preserve"> </w:t>
+    </w:r>
+    <w:r>
+      <w:t>https://www.youtube.com/watch?v=x4HUaiazDes</w:t>
     </w:r>
   </w:p>
 </w:hdr>

</xml_diff>

<commit_message>
confirms now working when user selects true for each character type from line 119 - 128
</commit_message>
<xml_diff>
--- a/tests.docx
+++ b/tests.docx
@@ -381,9 +381,150 @@
         </w:rPr>
       </w:pPr>
     </w:p>
+    <w:p>
+      <w:r>
+        <w:t xml:space="preserve">Test 7 </w:t>
+      </w:r>
+    </w:p>
+    <w:p/>
+    <w:p>
+      <w:r>
+        <w:t>Code now displays arrays if confirm is true on lines 119 - 128</w:t>
+      </w:r>
+    </w:p>
+    <w:p>
+      <w:pPr>
+        <w:rPr>
+          <w:noProof/>
+        </w:rPr>
+      </w:pPr>
+      <w:r>
+        <w:rPr>
+          <w:noProof/>
+        </w:rPr>
+        <w:drawing>
+          <wp:inline distT="0" distB="0" distL="0" distR="0" wp14:anchorId="396CC64F" wp14:editId="3F702371">
+            <wp:extent cx="1724025" cy="2594081"/>
+            <wp:effectExtent l="0" t="0" r="0" b="0"/>
+            <wp:docPr id="7" name="Picture 7" descr="Graphical user interface, application, Word&#10;&#10;Description automatically generated"/>
+            <wp:cNvGraphicFramePr>
+              <a:graphicFrameLocks xmlns:a="http://schemas.openxmlformats.org/drawingml/2006/main" noChangeAspect="1"/>
+            </wp:cNvGraphicFramePr>
+            <a:graphic xmlns:a="http://schemas.openxmlformats.org/drawingml/2006/main">
+              <a:graphicData uri="http://schemas.openxmlformats.org/drawingml/2006/picture">
+                <pic:pic xmlns:pic="http://schemas.openxmlformats.org/drawingml/2006/picture">
+                  <pic:nvPicPr>
+                    <pic:cNvPr id="7" name="Picture 7" descr="Graphical user interface, application, Word&#10;&#10;Description automatically generated"/>
+                    <pic:cNvPicPr/>
+                  </pic:nvPicPr>
+                  <pic:blipFill rotWithShape="1">
+                    <a:blip r:embed="rId12"/>
+                    <a:srcRect l="85752" t="13000" b="48887"/>
+                    <a:stretch/>
+                  </pic:blipFill>
+                  <pic:spPr bwMode="auto">
+                    <a:xfrm>
+                      <a:off x="0" y="0"/>
+                      <a:ext cx="1725471" cy="2596257"/>
+                    </a:xfrm>
+                    <a:prstGeom prst="rect">
+                      <a:avLst/>
+                    </a:prstGeom>
+                    <a:ln>
+                      <a:noFill/>
+                    </a:ln>
+                    <a:extLst>
+                      <a:ext uri="{53640926-AAD7-44D8-BBD7-CCE9431645EC}">
+                        <a14:shadowObscured xmlns:a14="http://schemas.microsoft.com/office/drawing/2010/main"/>
+                      </a:ext>
+                    </a:extLst>
+                  </pic:spPr>
+                </pic:pic>
+              </a:graphicData>
+            </a:graphic>
+          </wp:inline>
+        </w:drawing>
+      </w:r>
+    </w:p>
+    <w:p/>
+    <w:p/>
+    <w:p/>
+    <w:p>
+      <w:r>
+        <w:t>Test 8</w:t>
+      </w:r>
+    </w:p>
+    <w:p>
+      <w:r>
+        <w:t>Test to see if it displays on array when only special characters are selected</w:t>
+      </w:r>
+      <w:r>
+        <w:t xml:space="preserve"> </w:t>
+      </w:r>
+      <w:proofErr w:type="gramStart"/>
+      <w:r>
+        <w:t>( now</w:t>
+      </w:r>
+      <w:proofErr w:type="gramEnd"/>
+      <w:r>
+        <w:t xml:space="preserve"> only displays array on line 119 all false values not console logged</w:t>
+      </w:r>
+    </w:p>
+    <w:p/>
+    <w:p/>
+    <w:p>
+      <w:r>
+        <w:rPr>
+          <w:noProof/>
+        </w:rPr>
+        <w:drawing>
+          <wp:inline distT="0" distB="0" distL="0" distR="0" wp14:anchorId="3760E99C" wp14:editId="1BEEE3B6">
+            <wp:extent cx="797560" cy="2524125"/>
+            <wp:effectExtent l="0" t="0" r="2540" b="9525"/>
+            <wp:docPr id="8" name="Picture 8" descr="Graphical user interface, application, Word&#10;&#10;Description automatically generated"/>
+            <wp:cNvGraphicFramePr>
+              <a:graphicFrameLocks xmlns:a="http://schemas.openxmlformats.org/drawingml/2006/main" noChangeAspect="1"/>
+            </wp:cNvGraphicFramePr>
+            <a:graphic xmlns:a="http://schemas.openxmlformats.org/drawingml/2006/main">
+              <a:graphicData uri="http://schemas.openxmlformats.org/drawingml/2006/picture">
+                <pic:pic xmlns:pic="http://schemas.openxmlformats.org/drawingml/2006/picture">
+                  <pic:nvPicPr>
+                    <pic:cNvPr id="8" name="Picture 8" descr="Graphical user interface, application, Word&#10;&#10;Description automatically generated"/>
+                    <pic:cNvPicPr/>
+                  </pic:nvPicPr>
+                  <pic:blipFill rotWithShape="1">
+                    <a:blip r:embed="rId13"/>
+                    <a:srcRect l="86085" t="14773" b="6933"/>
+                    <a:stretch/>
+                  </pic:blipFill>
+                  <pic:spPr bwMode="auto">
+                    <a:xfrm>
+                      <a:off x="0" y="0"/>
+                      <a:ext cx="797560" cy="2524125"/>
+                    </a:xfrm>
+                    <a:prstGeom prst="rect">
+                      <a:avLst/>
+                    </a:prstGeom>
+                    <a:ln>
+                      <a:noFill/>
+                    </a:ln>
+                    <a:extLst>
+                      <a:ext uri="{53640926-AAD7-44D8-BBD7-CCE9431645EC}">
+                        <a14:shadowObscured xmlns:a14="http://schemas.microsoft.com/office/drawing/2010/main"/>
+                      </a:ext>
+                    </a:extLst>
+                  </pic:spPr>
+                </pic:pic>
+              </a:graphicData>
+            </a:graphic>
+          </wp:inline>
+        </w:drawing>
+      </w:r>
+    </w:p>
+    <w:p/>
     <w:p/>
     <w:sectPr>
-      <w:headerReference w:type="default" r:id="rId12"/>
+      <w:headerReference w:type="default" r:id="rId14"/>
       <w:pgSz w:w="11906" w:h="16838"/>
       <w:pgMar w:top="1440" w:right="1440" w:bottom="1440" w:left="1440" w:header="708" w:footer="708" w:gutter="0"/>
       <w:cols w:space="708"/>
@@ -453,18 +594,7 @@
       <w:t xml:space="preserve">Password Generator </w:t>
     </w:r>
     <w:r>
-      <w:t xml:space="preserve">Test Images credit:  Paul </w:t>
-    </w:r>
-    <w:proofErr w:type="spellStart"/>
-    <w:r>
-      <w:t>Keldsen</w:t>
-    </w:r>
-    <w:proofErr w:type="spellEnd"/>
-    <w:r>
-      <w:t xml:space="preserve"> </w:t>
-    </w:r>
-    <w:r>
-      <w:t>https://www.youtube.com/watch?v=x4HUaiazDes</w:t>
+      <w:t>Test Images</w:t>
     </w:r>
   </w:p>
 </w:hdr>

</xml_diff>